<commit_message>
adapatação do processo com inclusão da aula 3
</commit_message>
<xml_diff>
--- a/boas praticas.docx
+++ b/boas praticas.docx
@@ -223,14 +223,14 @@
           <w:numId w:val="1"/>
         </w:numPr>
       </w:pPr>
-      <w:r>
-        <w:t xml:space="preserve">Criar </w:t>
-      </w:r>
-      <w:proofErr w:type="spellStart"/>
-      <w:r>
-        <w:t>swagger</w:t>
-      </w:r>
-      <w:proofErr w:type="spellEnd"/>
+      <w:proofErr w:type="gramStart"/>
+      <w:r>
+        <w:t>https</w:t>
+      </w:r>
+      <w:proofErr w:type="gramEnd"/>
+      <w:r>
+        <w:t>://localhost:5001/swagger/index.html</w:t>
+      </w:r>
     </w:p>
     <w:p>
       <w:pPr>

</xml_diff>